<commit_message>
Versión final del informe del pproyecto 1
</commit_message>
<xml_diff>
--- a/Proyecto_01_Reproductor mp3/Informe_Proyecto_01.docx
+++ b/Proyecto_01_Reproductor mp3/Informe_Proyecto_01.docx
@@ -1173,6 +1173,55 @@
           <w:lang w:val="es-CR"/>
         </w:rPr>
       </w:pPr>
+      <w:r>
+        <w:rPr>
+          <w:lang w:val="es-CR"/>
+        </w:rPr>
+        <w:tab/>
+        <w:t>En cuanto al diseño estipulado</w:t>
+      </w:r>
+      <w:r>
+        <w:rPr>
+          <w:lang w:val="es-CR"/>
+        </w:rPr>
+        <w:t xml:space="preserve"> y desarrollado</w:t>
+      </w:r>
+      <w:r>
+        <w:rPr>
+          <w:lang w:val="es-CR"/>
+        </w:rPr>
+        <w:t xml:space="preserve"> por el grupo de trabajo, el cual igualmente considera una serie de especificacio</w:t>
+      </w:r>
+      <w:r>
+        <w:rPr>
+          <w:lang w:val="es-CR"/>
+        </w:rPr>
+        <w:t>nes determinadas en un instructivo de dicho proyecto</w:t>
+      </w:r>
+      <w:r>
+        <w:rPr>
+          <w:lang w:val="es-CR"/>
+        </w:rPr>
+        <w:t>, es posible establecer que el sistema de reproductor de mp3 consiste en dos bloques funcionales principales: una unidad que trabaja como un servidor y otra como un cliente, donde básicamente la primera es capaz de ejecutar una reproducción de</w:t>
+      </w:r>
+      <w:r>
+        <w:rPr>
+          <w:lang w:val="es-CR"/>
+        </w:rPr>
+        <w:t xml:space="preserve"> un archivo de extensión .mp3, ya</w:t>
+      </w:r>
+      <w:r>
+        <w:rPr>
+          <w:lang w:val="es-CR"/>
+        </w:rPr>
+        <w:t xml:space="preserve"> sea de manera local o </w:t>
+      </w:r>
+      <w:r>
+        <w:rPr>
+          <w:lang w:val="es-CR"/>
+        </w:rPr>
+        <w:t xml:space="preserve"> remota al cliente respectivo, quien simplemente se encarga de ejecutar el archivo de audio proveniente del servidor.</w:t>
+      </w:r>
     </w:p>
     <w:p>
       <w:pPr>
@@ -1182,41 +1231,430 @@
         </w:tabs>
         <w:ind w:firstLine="0"/>
         <w:rPr>
-          <w:b/>
-          <w:lang w:val="es-CR"/>
-        </w:rPr>
-      </w:pPr>
-      <w:r>
-        <w:rPr>
-          <w:b/>
-          <w:highlight w:val="yellow"/>
-          <w:lang w:val="es-CR"/>
-        </w:rPr>
-        <w:t>Posibles ideas de esta sección: Incluir descripción y cometarios detallados sobre lo que debe hacer el sistema, lo cual es posible ejemplificarlo mediante un diagrama de bloques. Asimismo, se puede hablar sobre las herramientas que se utilizaron</w:t>
-      </w:r>
-      <w:r>
-        <w:rPr>
-          <w:b/>
-          <w:highlight w:val="yellow"/>
-          <w:lang w:val="es-CR"/>
-        </w:rPr>
-        <w:t xml:space="preserve"> tanto de software como de hardware</w:t>
-      </w:r>
-      <w:r>
-        <w:rPr>
-          <w:b/>
-          <w:highlight w:val="yellow"/>
-          <w:lang w:val="es-CR"/>
-        </w:rPr>
-        <w:t>, también de ideas o planteamientos que fueron necesarios incluir para que se obtuvieran los resultados esperados</w:t>
-      </w:r>
-      <w:r>
-        <w:rPr>
-          <w:b/>
-          <w:highlight w:val="yellow"/>
-          <w:lang w:val="es-CR"/>
-        </w:rPr>
-        <w:t>, esto relativo a las herramientas. Esta sección no debería ser muy extensa y no confundir con la siguiente. De esto se podría encargar Fabricio.</w:t>
+          <w:lang w:val="es-CR"/>
+        </w:rPr>
+      </w:pPr>
+      <w:r>
+        <w:rPr>
+          <w:lang w:val="es-CR"/>
+        </w:rPr>
+        <w:tab/>
+      </w:r>
+      <w:r>
+        <w:rPr>
+          <w:lang w:val="es-CR"/>
+        </w:rPr>
+        <w:t>Dicho bloque que trabaja como serv</w:t>
+      </w:r>
+      <w:r>
+        <w:rPr>
+          <w:lang w:val="es-CR"/>
+        </w:rPr>
+        <w:t>idor consiste en</w:t>
+      </w:r>
+      <w:r>
+        <w:rPr>
+          <w:lang w:val="es-CR"/>
+        </w:rPr>
+        <w:t xml:space="preserve"> una serie de elementos, como lo son la </w:t>
+      </w:r>
+      <w:proofErr w:type="spellStart"/>
+      <w:r>
+        <w:rPr>
+          <w:lang w:val="es-CR"/>
+        </w:rPr>
+        <w:t>BeagleBoard-xM</w:t>
+      </w:r>
+      <w:proofErr w:type="spellEnd"/>
+      <w:r>
+        <w:rPr>
+          <w:lang w:val="es-CR"/>
+        </w:rPr>
+        <w:t>, un monitor con una entrada de protocolo DVI, un dispositivo de almacenamiento extraíble del tipo USB</w:t>
+      </w:r>
+      <w:r>
+        <w:rPr>
+          <w:lang w:val="es-CR"/>
+        </w:rPr>
+        <w:t>, algún medio que permita la audición de estos archivos, ya sea unos audífonos o unos p</w:t>
+      </w:r>
+      <w:r>
+        <w:rPr>
+          <w:lang w:val="es-CR"/>
+        </w:rPr>
+        <w:t>arla</w:t>
+      </w:r>
+      <w:r>
+        <w:rPr>
+          <w:lang w:val="es-CR"/>
+        </w:rPr>
+        <w:t>ntes,</w:t>
+      </w:r>
+      <w:r>
+        <w:rPr>
+          <w:lang w:val="es-CR"/>
+        </w:rPr>
+        <w:t xml:space="preserve"> y una interfaz gráfica </w:t>
+      </w:r>
+      <w:r>
+        <w:rPr>
+          <w:lang w:val="es-CR"/>
+        </w:rPr>
+        <w:t xml:space="preserve">que permite una </w:t>
+      </w:r>
+      <w:r>
+        <w:rPr>
+          <w:lang w:val="es-CR"/>
+        </w:rPr>
+        <w:lastRenderedPageBreak/>
+        <w:t xml:space="preserve">interacción amigable con el usuario. De inmediato, se comenta la funcionalidad de cada uno de estos constituyentes: primero, el sistema empotrado </w:t>
+      </w:r>
+      <w:proofErr w:type="spellStart"/>
+      <w:r>
+        <w:rPr>
+          <w:lang w:val="es-CR"/>
+        </w:rPr>
+        <w:t>BeagleBoard</w:t>
+      </w:r>
+      <w:r>
+        <w:rPr>
+          <w:lang w:val="es-CR"/>
+        </w:rPr>
+        <w:t>-xM</w:t>
+      </w:r>
+      <w:proofErr w:type="spellEnd"/>
+      <w:r>
+        <w:rPr>
+          <w:lang w:val="es-CR"/>
+        </w:rPr>
+        <w:t>, cuya principal labor es realizar, mediante el uso de los pipelines</w:t>
+      </w:r>
+      <w:r>
+        <w:rPr>
+          <w:lang w:val="es-CR"/>
+        </w:rPr>
+        <w:t xml:space="preserve"> correspondientes con los complementos de </w:t>
+      </w:r>
+      <w:proofErr w:type="spellStart"/>
+      <w:r>
+        <w:rPr>
+          <w:lang w:val="es-CR"/>
+        </w:rPr>
+        <w:t>GStreamer</w:t>
+      </w:r>
+      <w:proofErr w:type="spellEnd"/>
+      <w:r>
+        <w:rPr>
+          <w:lang w:val="es-CR"/>
+        </w:rPr>
+        <w:t xml:space="preserve">, </w:t>
+      </w:r>
+      <w:r>
+        <w:rPr>
+          <w:lang w:val="es-CR"/>
+        </w:rPr>
+        <w:t>la reproducción de alguno</w:t>
+      </w:r>
+      <w:r>
+        <w:rPr>
+          <w:lang w:val="es-CR"/>
+        </w:rPr>
+        <w:t xml:space="preserve"> audio mp3</w:t>
+      </w:r>
+      <w:r>
+        <w:rPr>
+          <w:lang w:val="es-CR"/>
+        </w:rPr>
+        <w:t xml:space="preserve"> que se encuentra almacenado </w:t>
+      </w:r>
+      <w:r>
+        <w:rPr>
+          <w:lang w:val="es-CR"/>
+        </w:rPr>
+        <w:t>en un</w:t>
+      </w:r>
+      <w:r>
+        <w:rPr>
+          <w:lang w:val="es-CR"/>
+        </w:rPr>
+        <w:t>a memoria USB y que está conectada al dispositivo embebido en cuestión</w:t>
+      </w:r>
+      <w:r>
+        <w:rPr>
+          <w:lang w:val="es-CR"/>
+        </w:rPr>
+        <w:t xml:space="preserve">, ya sea de manera local; es decir, en la misma </w:t>
+      </w:r>
+      <w:proofErr w:type="spellStart"/>
+      <w:r>
+        <w:rPr>
+          <w:lang w:val="es-CR"/>
+        </w:rPr>
+        <w:t>Beag</w:t>
+      </w:r>
+      <w:r>
+        <w:rPr>
+          <w:lang w:val="es-CR"/>
+        </w:rPr>
+        <w:t>leBoard</w:t>
+      </w:r>
+      <w:proofErr w:type="spellEnd"/>
+      <w:r>
+        <w:rPr>
+          <w:lang w:val="es-CR"/>
+        </w:rPr>
+        <w:t xml:space="preserve">, o en el </w:t>
+      </w:r>
+      <w:r>
+        <w:rPr>
+          <w:lang w:val="es-CR"/>
+        </w:rPr>
+        <w:t xml:space="preserve"> cliente, el cual sería una computadora personal (PC)</w:t>
+      </w:r>
+      <w:r>
+        <w:rPr>
+          <w:lang w:val="es-CR"/>
+        </w:rPr>
+        <w:t>.</w:t>
+      </w:r>
+    </w:p>
+    <w:p>
+      <w:pPr>
+        <w:pStyle w:val="Textoindependiente"/>
+        <w:tabs>
+          <w:tab w:val="left" w:pos="426"/>
+        </w:tabs>
+        <w:ind w:firstLine="0"/>
+        <w:rPr>
+          <w:lang w:val="es-CR"/>
+        </w:rPr>
+      </w:pPr>
+      <w:r>
+        <w:rPr>
+          <w:lang w:val="es-CR"/>
+        </w:rPr>
+        <w:tab/>
+        <w:t>El monitor constituye un componente de alta relevancia, puesto es el que facilita la comunicación</w:t>
+      </w:r>
+      <w:r>
+        <w:rPr>
+          <w:lang w:val="es-CR"/>
+        </w:rPr>
+        <w:t xml:space="preserve"> entre el usuario y el servidor, sin la necesidad de recurrir a un ambiente que no es familiar para todas las personas, y finalmente, es el que permitirá visualizar la selección un archivo dentro de la memoria, así como efectuar comandos, entre los que es posible mencionar el de “reproducir” o “detener”, igualmente “iniciar la reproducción remota” o detenerla; de la misma manera, ingresar la respectiva dirección IP, con el objeto de poder establecer la comunicación vía</w:t>
+      </w:r>
+      <w:r>
+        <w:rPr>
+          <w:lang w:val="es-CR"/>
+        </w:rPr>
+        <w:t xml:space="preserve"> </w:t>
+      </w:r>
+      <w:proofErr w:type="spellStart"/>
+      <w:r>
+        <w:rPr>
+          <w:lang w:val="es-CR"/>
+        </w:rPr>
+        <w:t>Wi</w:t>
+      </w:r>
+      <w:proofErr w:type="spellEnd"/>
+      <w:r>
+        <w:rPr>
+          <w:lang w:val="es-CR"/>
+        </w:rPr>
+        <w:t>-Fi entre servidor y cliente, esto gracias a que ambos están conectados a la misma red.</w:t>
+      </w:r>
+    </w:p>
+    <w:p>
+      <w:pPr>
+        <w:pStyle w:val="Textoindependiente"/>
+        <w:tabs>
+          <w:tab w:val="left" w:pos="426"/>
+        </w:tabs>
+        <w:ind w:firstLine="0"/>
+        <w:rPr>
+          <w:lang w:val="es-CR"/>
+        </w:rPr>
+      </w:pPr>
+      <w:r>
+        <w:rPr>
+          <w:lang w:val="es-CR"/>
+        </w:rPr>
+        <w:tab/>
+        <w:t xml:space="preserve">No obstante, lo descrito con anterioridad </w:t>
+      </w:r>
+      <w:r>
+        <w:rPr>
+          <w:lang w:val="es-CR"/>
+        </w:rPr>
+        <w:t xml:space="preserve">no sería posible sin la utilización de una interfaz gráfica en ambas unidades. Tanto para el ambiente de visualización del servidor como para el del cliente, se consideró la herramienta de software conocida como </w:t>
+      </w:r>
+      <w:proofErr w:type="spellStart"/>
+      <w:r>
+        <w:rPr>
+          <w:lang w:val="es-CR"/>
+        </w:rPr>
+        <w:t>Qt</w:t>
+      </w:r>
+      <w:proofErr w:type="spellEnd"/>
+      <w:r>
+        <w:rPr>
+          <w:lang w:val="es-CR"/>
+        </w:rPr>
+        <w:t xml:space="preserve"> </w:t>
+      </w:r>
+      <w:proofErr w:type="spellStart"/>
+      <w:r>
+        <w:rPr>
+          <w:lang w:val="es-CR"/>
+        </w:rPr>
+        <w:t>Creator</w:t>
+      </w:r>
+      <w:proofErr w:type="spellEnd"/>
+      <w:r>
+        <w:rPr>
+          <w:lang w:val="es-CR"/>
+        </w:rPr>
+        <w:t>,</w:t>
+      </w:r>
+      <w:r>
+        <w:rPr>
+          <w:lang w:val="es-CR"/>
+        </w:rPr>
+        <w:t xml:space="preserve"> un ambiente de desarrollo inte</w:t>
+      </w:r>
+      <w:r>
+        <w:rPr>
+          <w:lang w:val="es-CR"/>
+        </w:rPr>
+        <w:t>g</w:t>
+      </w:r>
+      <w:r>
+        <w:rPr>
+          <w:lang w:val="es-CR"/>
+        </w:rPr>
+        <w:t>r</w:t>
+      </w:r>
+      <w:r>
+        <w:rPr>
+          <w:lang w:val="es-CR"/>
+        </w:rPr>
+        <w:t>ado (en inglés, IDE) multiplataforma, el</w:t>
+      </w:r>
+      <w:r>
+        <w:rPr>
+          <w:lang w:val="es-CR"/>
+        </w:rPr>
+        <w:t xml:space="preserve"> cual representa un programa sencillo de manipular y</w:t>
+      </w:r>
+      <w:r>
+        <w:rPr>
+          <w:lang w:val="es-CR"/>
+        </w:rPr>
+        <w:t xml:space="preserve"> de</w:t>
+      </w:r>
+      <w:r>
+        <w:rPr>
+          <w:lang w:val="es-CR"/>
+        </w:rPr>
+        <w:t xml:space="preserve"> emplear a la hora de desarrollar algún tipo de interfaz</w:t>
+      </w:r>
+      <w:r>
+        <w:rPr>
+          <w:lang w:val="es-CR"/>
+        </w:rPr>
+        <w:t>, donde es posible adaptar, mediante ligeras modificaciones, códigos implementados en el lenguaje de programación C, con el objeto de ejecutar alguna función en particular al oprimir un botón, por nombrar un ejemplo. El siguiente diagrama de bloques funcionales, el cual es sumamente, general pretende sintetizar toda la propuesta de diseño considerada por el grupo de trabajo, así como resumir la información detallada previamente.</w:t>
+      </w:r>
+    </w:p>
+    <w:p>
+      <w:pPr>
+        <w:pStyle w:val="Textoindependiente"/>
+        <w:tabs>
+          <w:tab w:val="left" w:pos="426"/>
+        </w:tabs>
+        <w:ind w:firstLine="0"/>
+        <w:rPr>
+          <w:lang w:val="es-CR"/>
+        </w:rPr>
+      </w:pPr>
+      <w:r>
+        <w:rPr>
+          <w:noProof/>
+          <w:lang w:val="es-CR" w:eastAsia="es-CR"/>
+        </w:rPr>
+        <w:drawing>
+          <wp:inline distT="0" distB="0" distL="0" distR="0">
+            <wp:extent cx="3204845" cy="1316468"/>
+            <wp:effectExtent l="19050" t="19050" r="0" b="0"/>
+            <wp:docPr id="2" name="Imagen 2" descr="C:\Users\USUARIO\Desktop\TEC\Introducción a los Sistemas Embebidos\Proyectos\Diagrama_de_Bloques_Proy01.jpeg"/>
+            <wp:cNvGraphicFramePr>
+              <a:graphicFrameLocks xmlns:a="http://schemas.openxmlformats.org/drawingml/2006/main" noChangeAspect="1"/>
+            </wp:cNvGraphicFramePr>
+            <a:graphic xmlns:a="http://schemas.openxmlformats.org/drawingml/2006/main">
+              <a:graphicData uri="http://schemas.openxmlformats.org/drawingml/2006/picture">
+                <pic:pic xmlns:pic="http://schemas.openxmlformats.org/drawingml/2006/picture">
+                  <pic:nvPicPr>
+                    <pic:cNvPr id="0" name="Picture 1" descr="C:\Users\USUARIO\Desktop\TEC\Introducción a los Sistemas Embebidos\Proyectos\Diagrama_de_Bloques_Proy01.jpeg"/>
+                    <pic:cNvPicPr>
+                      <a:picLocks noChangeAspect="1" noChangeArrowheads="1"/>
+                    </pic:cNvPicPr>
+                  </pic:nvPicPr>
+                  <pic:blipFill>
+                    <a:blip r:embed="rId9">
+                      <a:extLst>
+                        <a:ext uri="{28A0092B-C50C-407E-A947-70E740481C1C}">
+                          <a14:useLocalDpi xmlns:a14="http://schemas.microsoft.com/office/drawing/2010/main" val="0"/>
+                        </a:ext>
+                      </a:extLst>
+                    </a:blip>
+                    <a:srcRect/>
+                    <a:stretch>
+                      <a:fillRect/>
+                    </a:stretch>
+                  </pic:blipFill>
+                  <pic:spPr bwMode="auto">
+                    <a:xfrm>
+                      <a:off x="0" y="0"/>
+                      <a:ext cx="3204845" cy="1316468"/>
+                    </a:xfrm>
+                    <a:prstGeom prst="rect">
+                      <a:avLst/>
+                    </a:prstGeom>
+                    <a:noFill/>
+                    <a:ln w="9525">
+                      <a:solidFill>
+                        <a:schemeClr val="tx1"/>
+                      </a:solidFill>
+                    </a:ln>
+                  </pic:spPr>
+                </pic:pic>
+              </a:graphicData>
+            </a:graphic>
+          </wp:inline>
+        </w:drawing>
+      </w:r>
+    </w:p>
+    <w:p>
+      <w:pPr>
+        <w:pStyle w:val="Textoindependiente"/>
+        <w:tabs>
+          <w:tab w:val="left" w:pos="426"/>
+        </w:tabs>
+        <w:ind w:firstLine="0"/>
+        <w:jc w:val="center"/>
+        <w:rPr>
+          <w:lang w:val="es-CR"/>
+        </w:rPr>
+      </w:pPr>
+      <w:r>
+        <w:rPr>
+          <w:lang w:val="es-CR"/>
+        </w:rPr>
+        <w:t xml:space="preserve">Figura 1. </w:t>
+      </w:r>
+      <w:r>
+        <w:rPr>
+          <w:lang w:val="es-CR"/>
+        </w:rPr>
+        <w:t>Diagrama de bloques general que resumen todos los constituyentes y la manera en que están dispuestos dentro del reproductor desarrollado.</w:t>
       </w:r>
     </w:p>
     <w:p>
@@ -1244,6 +1682,262 @@
           <w:lang w:val="es-CR"/>
         </w:rPr>
         <w:t>PROCESO DE IMPLEMENTACIÓN</w:t>
+      </w:r>
+    </w:p>
+    <w:p>
+      <w:pPr>
+        <w:pStyle w:val="Textoindependiente"/>
+        <w:tabs>
+          <w:tab w:val="left" w:pos="426"/>
+        </w:tabs>
+        <w:spacing w:line="240" w:lineRule="auto"/>
+        <w:ind w:firstLine="0"/>
+        <w:rPr>
+          <w:lang w:val="es-ES"/>
+        </w:rPr>
+      </w:pPr>
+      <w:r>
+        <w:rPr>
+          <w:lang w:val="es-ES"/>
+        </w:rPr>
+        <w:tab/>
+      </w:r>
+      <w:r>
+        <w:rPr>
+          <w:lang w:val="es-ES"/>
+        </w:rPr>
+        <w:t xml:space="preserve">Para implementar nuestra aplicación inicialmente creamos un modelo de compilación cruzada. En este modelo establecimos que el sistema de archivos utilizado por la </w:t>
+      </w:r>
+      <w:proofErr w:type="spellStart"/>
+      <w:r>
+        <w:rPr>
+          <w:lang w:val="es-ES"/>
+        </w:rPr>
+        <w:t>BeagleBoard-xM</w:t>
+      </w:r>
+      <w:proofErr w:type="spellEnd"/>
+      <w:r>
+        <w:rPr>
+          <w:lang w:val="es-ES"/>
+        </w:rPr>
+        <w:t xml:space="preserve"> se encontraría en la computadora personal; de esta manera nos evitaríamos el problema de modificar continuamente la tarjeta SD. Para crear el sistema de archivos </w:t>
+      </w:r>
+      <w:r>
+        <w:rPr>
+          <w:lang w:val="es-ES"/>
+        </w:rPr>
+        <w:lastRenderedPageBreak/>
+        <w:t>se ejecutó el script llamado setup.sh, el cual nos facilitó esta tarea.</w:t>
+      </w:r>
+    </w:p>
+    <w:p>
+      <w:pPr>
+        <w:pStyle w:val="Textoindependiente"/>
+        <w:tabs>
+          <w:tab w:val="left" w:pos="426"/>
+        </w:tabs>
+        <w:spacing w:line="240" w:lineRule="auto"/>
+        <w:ind w:firstLine="0"/>
+        <w:rPr>
+          <w:lang w:val="es-ES"/>
+        </w:rPr>
+      </w:pPr>
+      <w:r>
+        <w:rPr>
+          <w:lang w:val="es-ES"/>
+        </w:rPr>
+        <w:tab/>
+      </w:r>
+      <w:r>
+        <w:rPr>
+          <w:lang w:val="es-ES"/>
+        </w:rPr>
+        <w:t xml:space="preserve">A continuación, y como deseábamos reproducir formato mp3, debíamos asegurarnos que esto fuera posible en el </w:t>
+      </w:r>
+      <w:proofErr w:type="spellStart"/>
+      <w:r>
+        <w:rPr>
+          <w:lang w:val="es-ES"/>
+        </w:rPr>
+        <w:t>BeagleBoard-xM</w:t>
+      </w:r>
+      <w:proofErr w:type="spellEnd"/>
+      <w:r>
+        <w:rPr>
+          <w:lang w:val="es-ES"/>
+        </w:rPr>
+        <w:t xml:space="preserve">. Instalamos para este caso </w:t>
+      </w:r>
+      <w:proofErr w:type="spellStart"/>
+      <w:r>
+        <w:rPr>
+          <w:lang w:val="es-ES"/>
+        </w:rPr>
+        <w:t>gst-plugins-bad</w:t>
+      </w:r>
+      <w:proofErr w:type="spellEnd"/>
+      <w:r>
+        <w:rPr>
+          <w:lang w:val="es-ES"/>
+        </w:rPr>
+        <w:t xml:space="preserve">, asegurándonos de instalar también las dependencias de </w:t>
+      </w:r>
+      <w:proofErr w:type="spellStart"/>
+      <w:r>
+        <w:rPr>
+          <w:lang w:val="es-ES"/>
+        </w:rPr>
+        <w:t>mad</w:t>
+      </w:r>
+      <w:proofErr w:type="spellEnd"/>
+      <w:r>
+        <w:rPr>
+          <w:lang w:val="es-ES"/>
+        </w:rPr>
+        <w:t xml:space="preserve"> (mp3 </w:t>
+      </w:r>
+      <w:proofErr w:type="spellStart"/>
+      <w:r>
+        <w:rPr>
+          <w:lang w:val="es-ES"/>
+        </w:rPr>
+        <w:t>decoder</w:t>
+      </w:r>
+      <w:proofErr w:type="spellEnd"/>
+      <w:r>
+        <w:rPr>
+          <w:lang w:val="es-ES"/>
+        </w:rPr>
+        <w:t xml:space="preserve">). Las cuales eran </w:t>
+      </w:r>
+      <w:proofErr w:type="spellStart"/>
+      <w:r>
+        <w:rPr>
+          <w:lang w:val="es-ES"/>
+        </w:rPr>
+        <w:t>libmad</w:t>
+      </w:r>
+      <w:proofErr w:type="spellEnd"/>
+      <w:r>
+        <w:rPr>
+          <w:lang w:val="es-ES"/>
+        </w:rPr>
+        <w:t xml:space="preserve"> y libid3tag. </w:t>
+      </w:r>
+    </w:p>
+    <w:p>
+      <w:pPr>
+        <w:pStyle w:val="Textoindependiente"/>
+        <w:tabs>
+          <w:tab w:val="left" w:pos="426"/>
+        </w:tabs>
+        <w:spacing w:line="240" w:lineRule="auto"/>
+        <w:ind w:firstLine="0"/>
+        <w:rPr>
+          <w:lang w:val="es-ES"/>
+        </w:rPr>
+      </w:pPr>
+      <w:r>
+        <w:rPr>
+          <w:lang w:val="es-ES"/>
+        </w:rPr>
+        <w:tab/>
+      </w:r>
+      <w:r>
+        <w:rPr>
+          <w:lang w:val="es-ES"/>
+        </w:rPr>
+        <w:t xml:space="preserve">Luego de encontrar el pipeline adecuado de </w:t>
+      </w:r>
+      <w:proofErr w:type="spellStart"/>
+      <w:r>
+        <w:rPr>
+          <w:lang w:val="es-ES"/>
+        </w:rPr>
+        <w:t>Gstreamer</w:t>
+      </w:r>
+      <w:proofErr w:type="spellEnd"/>
+      <w:r>
+        <w:rPr>
+          <w:lang w:val="es-ES"/>
+        </w:rPr>
+        <w:t xml:space="preserve"> para reproducir mp3, procedimos a implementarlo en C. Y a continuación buscamos el pipeline para enviar, vía UDP, un flujo de música. Haciendo uso del pipeline anterior y usando el mismo formato de implementación en C utilizado para la reproducción de mp3, logramos crear un programa capaz de enviar y otro capaz de recibir los datos de la canción seleccionada. </w:t>
+      </w:r>
+    </w:p>
+    <w:p>
+      <w:pPr>
+        <w:pStyle w:val="Textoindependiente"/>
+        <w:tabs>
+          <w:tab w:val="left" w:pos="426"/>
+        </w:tabs>
+        <w:spacing w:line="240" w:lineRule="auto"/>
+        <w:ind w:firstLine="0"/>
+        <w:rPr>
+          <w:lang w:val="es-ES"/>
+        </w:rPr>
+      </w:pPr>
+      <w:r>
+        <w:rPr>
+          <w:lang w:val="es-ES"/>
+        </w:rPr>
+        <w:tab/>
+      </w:r>
+      <w:r>
+        <w:rPr>
+          <w:lang w:val="es-ES"/>
+        </w:rPr>
+        <w:t xml:space="preserve">Sin embargo, para facilitar la interacción del usuario con el programa, se implementó una interfaz gráfica para ambos programas (tanto el servidor como el cliente). Estas interfaces se realizaron con </w:t>
+      </w:r>
+      <w:proofErr w:type="spellStart"/>
+      <w:r>
+        <w:rPr>
+          <w:lang w:val="es-ES"/>
+        </w:rPr>
+        <w:t>Qtcreator</w:t>
+      </w:r>
+      <w:proofErr w:type="spellEnd"/>
+      <w:r>
+        <w:rPr>
+          <w:lang w:val="es-ES"/>
+        </w:rPr>
+        <w:t xml:space="preserve">. </w:t>
+      </w:r>
+    </w:p>
+    <w:p>
+      <w:pPr>
+        <w:pStyle w:val="Textoindependiente"/>
+        <w:tabs>
+          <w:tab w:val="left" w:pos="426"/>
+        </w:tabs>
+        <w:spacing w:line="240" w:lineRule="auto"/>
+        <w:ind w:firstLine="0"/>
+        <w:rPr>
+          <w:lang w:val="es-ES"/>
+        </w:rPr>
+      </w:pPr>
+      <w:r>
+        <w:rPr>
+          <w:lang w:val="es-ES"/>
+        </w:rPr>
+        <w:tab/>
+      </w:r>
+      <w:r>
+        <w:rPr>
+          <w:lang w:val="es-ES"/>
+        </w:rPr>
+        <w:t>El servidor, que se puede observar en la figura1, debía de contar con un buscador de archivos mp3 y un selector de IP al que se debía de enviar el flujo. Para tal fin se crearon botones que podrían seleccionarse a través de un mouse o una pantalla</w:t>
+      </w:r>
+      <w:r>
+        <w:rPr>
+          <w:lang w:val="es-ES"/>
+        </w:rPr>
+        <w:t xml:space="preserve"> táctil</w:t>
+      </w:r>
+      <w:r>
+        <w:rPr>
+          <w:lang w:val="es-ES"/>
+        </w:rPr>
+        <w:t xml:space="preserve"> que permitieran al usuario tanto seleccionar el archivo como digitar la IP del cliente. </w:t>
       </w:r>
     </w:p>
     <w:p>
@@ -1251,303 +1945,6 @@
         <w:pStyle w:val="Textoindependiente"/>
         <w:spacing w:line="240" w:lineRule="auto"/>
         <w:ind w:firstLine="0"/>
-        <w:rPr>
-          <w:lang w:val="es-ES"/>
-        </w:rPr>
-      </w:pPr>
-    </w:p>
-    <w:p>
-      <w:pPr>
-        <w:pStyle w:val="Textoindependiente"/>
-        <w:spacing w:line="240" w:lineRule="auto"/>
-        <w:ind w:left="216" w:firstLine="504"/>
-        <w:rPr>
-          <w:lang w:val="es-ES"/>
-        </w:rPr>
-      </w:pPr>
-      <w:r>
-        <w:rPr>
-          <w:lang w:val="es-ES"/>
-        </w:rPr>
-        <w:lastRenderedPageBreak/>
-        <w:t xml:space="preserve">Para implementar nuestra aplicación inicialmente creamos un modelo de compilación cruzada. En este modelo establecimos que el sistema de archivos utilizado por la </w:t>
-      </w:r>
-      <w:proofErr w:type="spellStart"/>
-      <w:r>
-        <w:rPr>
-          <w:lang w:val="es-ES"/>
-        </w:rPr>
-        <w:t>BeagleBoard-xM</w:t>
-      </w:r>
-      <w:proofErr w:type="spellEnd"/>
-      <w:r>
-        <w:rPr>
-          <w:lang w:val="es-ES"/>
-        </w:rPr>
-        <w:t xml:space="preserve"> se encontraría en la computadora</w:t>
-      </w:r>
-      <w:r>
-        <w:rPr>
-          <w:lang w:val="es-ES"/>
-        </w:rPr>
-        <w:t xml:space="preserve"> personal; d</w:t>
-      </w:r>
-      <w:r>
-        <w:rPr>
-          <w:lang w:val="es-ES"/>
-        </w:rPr>
-        <w:t>e esta manera nos evitaríamos el problema de modificar continuamente la tarjeta SD.</w:t>
-      </w:r>
-      <w:r>
-        <w:rPr>
-          <w:lang w:val="es-ES"/>
-        </w:rPr>
-        <w:t xml:space="preserve"> Para crear el sistema de archivos se ejecutó el script llamado setup.sh, el cual nos facilitó esta tarea.</w:t>
-      </w:r>
-    </w:p>
-    <w:p>
-      <w:pPr>
-        <w:pStyle w:val="Textoindependiente"/>
-        <w:spacing w:line="240" w:lineRule="auto"/>
-        <w:ind w:left="216" w:firstLine="504"/>
-        <w:rPr>
-          <w:lang w:val="es-ES"/>
-        </w:rPr>
-      </w:pPr>
-      <w:r>
-        <w:rPr>
-          <w:lang w:val="es-ES"/>
-        </w:rPr>
-        <w:t xml:space="preserve">A continuación, y como deseábamos reproducir formato mp3, debíamos asegurarnos que esto fuera posible en el </w:t>
-      </w:r>
-      <w:proofErr w:type="spellStart"/>
-      <w:r>
-        <w:rPr>
-          <w:lang w:val="es-ES"/>
-        </w:rPr>
-        <w:t>BeagleBoard-xM</w:t>
-      </w:r>
-      <w:proofErr w:type="spellEnd"/>
-      <w:r>
-        <w:rPr>
-          <w:lang w:val="es-ES"/>
-        </w:rPr>
-        <w:t xml:space="preserve">. Instalamos para este caso </w:t>
-      </w:r>
-      <w:proofErr w:type="spellStart"/>
-      <w:r>
-        <w:rPr>
-          <w:lang w:val="es-ES"/>
-        </w:rPr>
-        <w:t>gst-plugins-bad</w:t>
-      </w:r>
-      <w:proofErr w:type="spellEnd"/>
-      <w:r>
-        <w:rPr>
-          <w:lang w:val="es-ES"/>
-        </w:rPr>
-        <w:t xml:space="preserve">, asegurándonos de instalar también las dependencias de </w:t>
-      </w:r>
-      <w:proofErr w:type="spellStart"/>
-      <w:r>
-        <w:rPr>
-          <w:lang w:val="es-ES"/>
-        </w:rPr>
-        <w:t>mad</w:t>
-      </w:r>
-      <w:proofErr w:type="spellEnd"/>
-      <w:r>
-        <w:rPr>
-          <w:lang w:val="es-ES"/>
-        </w:rPr>
-        <w:t xml:space="preserve"> (mp3 </w:t>
-      </w:r>
-      <w:proofErr w:type="spellStart"/>
-      <w:r>
-        <w:rPr>
-          <w:lang w:val="es-ES"/>
-        </w:rPr>
-        <w:t>decoder</w:t>
-      </w:r>
-      <w:proofErr w:type="spellEnd"/>
-      <w:r>
-        <w:rPr>
-          <w:lang w:val="es-ES"/>
-        </w:rPr>
-        <w:t xml:space="preserve">). Las cuales eran </w:t>
-      </w:r>
-      <w:proofErr w:type="spellStart"/>
-      <w:r>
-        <w:rPr>
-          <w:lang w:val="es-ES"/>
-        </w:rPr>
-        <w:t>libmad</w:t>
-      </w:r>
-      <w:proofErr w:type="spellEnd"/>
-      <w:r>
-        <w:rPr>
-          <w:lang w:val="es-ES"/>
-        </w:rPr>
-        <w:t xml:space="preserve"> y libid3tag. </w:t>
-      </w:r>
-    </w:p>
-    <w:p>
-      <w:pPr>
-        <w:pStyle w:val="Textoindependiente"/>
-        <w:spacing w:line="240" w:lineRule="auto"/>
-        <w:ind w:left="216" w:firstLine="504"/>
-        <w:rPr>
-          <w:lang w:val="es-ES"/>
-        </w:rPr>
-      </w:pPr>
-      <w:r>
-        <w:rPr>
-          <w:lang w:val="es-ES"/>
-        </w:rPr>
-        <w:t xml:space="preserve">Luego de encontrar el pipeline adecuado de </w:t>
-      </w:r>
-      <w:proofErr w:type="spellStart"/>
-      <w:r>
-        <w:rPr>
-          <w:lang w:val="es-ES"/>
-        </w:rPr>
-        <w:t>Gstreamer</w:t>
-      </w:r>
-      <w:proofErr w:type="spellEnd"/>
-      <w:r>
-        <w:rPr>
-          <w:lang w:val="es-ES"/>
-        </w:rPr>
-        <w:t xml:space="preserve"> para reproducir mp3, procedimos a implementarlo en C. </w:t>
-      </w:r>
-      <w:r>
-        <w:rPr>
-          <w:lang w:val="es-ES"/>
-        </w:rPr>
-        <w:t xml:space="preserve">Y a continuación buscamos el pipeline para enviar, vía UDP, un flujo de música. Haciendo uso del pipeline anterior y usando el mismo formato de implementación en C utilizado para la reproducción de mp3, logramos crear un programa capaz de enviar y otro capaz de recibir los datos de la canción seleccionada. </w:t>
-      </w:r>
-    </w:p>
-    <w:p>
-      <w:pPr>
-        <w:pStyle w:val="Textoindependiente"/>
-        <w:spacing w:line="240" w:lineRule="auto"/>
-        <w:ind w:left="216" w:firstLine="504"/>
-        <w:rPr>
-          <w:lang w:val="es-ES"/>
-        </w:rPr>
-      </w:pPr>
-      <w:r>
-        <w:rPr>
-          <w:lang w:val="es-ES"/>
-        </w:rPr>
-        <w:t>Sin embargo, para facilitar la interacción del usuario con el programa, se implementó una interfaz gráfica para ambos programas (tanto el servidor como el cliente).</w:t>
-      </w:r>
-      <w:r>
-        <w:rPr>
-          <w:lang w:val="es-ES"/>
-        </w:rPr>
-        <w:t xml:space="preserve"> Estas interfaces se realizaron con </w:t>
-      </w:r>
-      <w:proofErr w:type="spellStart"/>
-      <w:r>
-        <w:rPr>
-          <w:lang w:val="es-ES"/>
-        </w:rPr>
-        <w:t>Qtcreator</w:t>
-      </w:r>
-      <w:proofErr w:type="spellEnd"/>
-      <w:r>
-        <w:rPr>
-          <w:lang w:val="es-ES"/>
-        </w:rPr>
-        <w:t>.</w:t>
-      </w:r>
-      <w:r>
-        <w:rPr>
-          <w:lang w:val="es-ES"/>
-        </w:rPr>
-        <w:t xml:space="preserve"> </w:t>
-      </w:r>
-    </w:p>
-    <w:p>
-      <w:pPr>
-        <w:pStyle w:val="Textoindependiente"/>
-        <w:spacing w:line="240" w:lineRule="auto"/>
-        <w:ind w:left="216" w:firstLine="504"/>
-        <w:rPr>
-          <w:lang w:val="es-ES"/>
-        </w:rPr>
-      </w:pPr>
-      <w:r>
-        <w:rPr>
-          <w:lang w:val="es-ES"/>
-        </w:rPr>
-        <w:t>El servidor</w:t>
-      </w:r>
-      <w:r>
-        <w:rPr>
-          <w:lang w:val="es-ES"/>
-        </w:rPr>
-        <w:t>,</w:t>
-      </w:r>
-      <w:r>
-        <w:rPr>
-          <w:lang w:val="es-ES"/>
-        </w:rPr>
-        <w:t xml:space="preserve"> que se puede observar en la figura1</w:t>
-      </w:r>
-      <w:r>
-        <w:rPr>
-          <w:lang w:val="es-ES"/>
-        </w:rPr>
-        <w:t>,</w:t>
-      </w:r>
-      <w:r>
-        <w:rPr>
-          <w:lang w:val="es-ES"/>
-        </w:rPr>
-        <w:t xml:space="preserve"> debía de contar con un buscador de archivos mp3 y un selector de IP al que se debía de enviar el flujo. Para tal fin se crearon botones que podrían seleccionarse a través de un mouse o una pantalla</w:t>
-      </w:r>
-      <w:r>
-        <w:rPr>
-          <w:lang w:val="es-ES"/>
-        </w:rPr>
-        <w:t xml:space="preserve"> táctil</w:t>
-      </w:r>
-      <w:r>
-        <w:rPr>
-          <w:lang w:val="es-ES"/>
-        </w:rPr>
-        <w:t xml:space="preserve"> que </w:t>
-      </w:r>
-      <w:r>
-        <w:rPr>
-          <w:lang w:val="es-ES"/>
-        </w:rPr>
-        <w:t>permitieran al usuario</w:t>
-      </w:r>
-      <w:r>
-        <w:rPr>
-          <w:lang w:val="es-ES"/>
-        </w:rPr>
-        <w:t xml:space="preserve"> tanto seleccionar el archivo como digitar la IP del cliente. </w:t>
-      </w:r>
-    </w:p>
-    <w:p>
-      <w:pPr>
-        <w:pStyle w:val="Textoindependiente"/>
-        <w:spacing w:line="240" w:lineRule="auto"/>
-        <w:ind w:left="216" w:firstLine="504"/>
-        <w:rPr>
-          <w:lang w:val="es-ES"/>
-        </w:rPr>
-      </w:pPr>
-    </w:p>
-    <w:p>
-      <w:pPr>
-        <w:pStyle w:val="Textoindependiente"/>
-        <w:spacing w:line="240" w:lineRule="auto"/>
-        <w:ind w:left="216" w:firstLine="504"/>
         <w:jc w:val="center"/>
         <w:rPr>
           <w:lang w:val="es-ES"/>
@@ -1559,9 +1956,9 @@
           <w:lang w:val="es-CR" w:eastAsia="es-CR"/>
         </w:rPr>
         <w:drawing>
-          <wp:inline distT="0" distB="0" distL="0" distR="0">
-            <wp:extent cx="2822713" cy="2401294"/>
-            <wp:effectExtent l="0" t="0" r="0" b="0"/>
+          <wp:inline distT="0" distB="0" distL="0" distR="0" wp14:anchorId="171D4E5F" wp14:editId="5A544936">
+            <wp:extent cx="2785326" cy="2369489"/>
+            <wp:effectExtent l="19050" t="19050" r="0" b="0"/>
             <wp:docPr id="1" name="Imagen 1" descr="C:\Users\Marlene\Documents\GitHub\embebidosTEC\Imagenes\rep.jpg"/>
             <wp:cNvGraphicFramePr>
               <a:graphicFrameLocks xmlns:a="http://schemas.openxmlformats.org/drawingml/2006/main" noChangeAspect="1"/>
@@ -1576,7 +1973,7 @@
                     </pic:cNvPicPr>
                   </pic:nvPicPr>
                   <pic:blipFill>
-                    <a:blip r:embed="rId9" cstate="print">
+                    <a:blip r:embed="rId10" cstate="print">
                       <a:extLst>
                         <a:ext uri="{28A0092B-C50C-407E-A947-70E740481C1C}">
                           <a14:useLocalDpi xmlns:a14="http://schemas.microsoft.com/office/drawing/2010/main" val="0"/>
@@ -1591,14 +1988,16 @@
                   <pic:spPr bwMode="auto">
                     <a:xfrm>
                       <a:off x="0" y="0"/>
-                      <a:ext cx="2826422" cy="2404449"/>
+                      <a:ext cx="2782328" cy="2366939"/>
                     </a:xfrm>
                     <a:prstGeom prst="rect">
                       <a:avLst/>
                     </a:prstGeom>
                     <a:noFill/>
-                    <a:ln>
-                      <a:noFill/>
+                    <a:ln w="9525">
+                      <a:solidFill>
+                        <a:schemeClr val="tx1"/>
+                      </a:solidFill>
                     </a:ln>
                   </pic:spPr>
                 </pic:pic>
@@ -1614,17 +2013,93 @@
         <w:ind w:firstLine="0"/>
         <w:jc w:val="center"/>
         <w:rPr>
-          <w:i/>
-          <w:lang w:val="es-ES"/>
-        </w:rPr>
-      </w:pPr>
-      <w:r>
-        <w:rPr>
-          <w:i/>
-          <w:lang w:val="es-ES"/>
-        </w:rPr>
-        <w:t>Figura1. Interfaz gráfica del servidor</w:t>
-      </w:r>
+          <w:lang w:val="es-ES"/>
+        </w:rPr>
+      </w:pPr>
+      <w:r>
+        <w:rPr>
+          <w:lang w:val="es-ES"/>
+        </w:rPr>
+        <w:t>Figura 2</w:t>
+      </w:r>
+      <w:r>
+        <w:rPr>
+          <w:lang w:val="es-ES"/>
+        </w:rPr>
+        <w:t xml:space="preserve">. </w:t>
+      </w:r>
+      <w:r>
+        <w:rPr>
+          <w:lang w:val="es-ES"/>
+        </w:rPr>
+        <w:t>Fotografía de la i</w:t>
+      </w:r>
+      <w:r>
+        <w:rPr>
+          <w:lang w:val="es-ES"/>
+        </w:rPr>
+        <w:t xml:space="preserve">nterfaz gráfica </w:t>
+      </w:r>
+      <w:r>
+        <w:rPr>
+          <w:lang w:val="es-ES"/>
+        </w:rPr>
+        <w:t xml:space="preserve">empleada para </w:t>
+      </w:r>
+      <w:r>
+        <w:rPr>
+          <w:lang w:val="es-ES"/>
+        </w:rPr>
+        <w:t>el servidor</w:t>
+      </w:r>
+      <w:r>
+        <w:rPr>
+          <w:lang w:val="es-ES"/>
+        </w:rPr>
+        <w:t>, con sus respectivos comandos.</w:t>
+      </w:r>
+    </w:p>
+    <w:p>
+      <w:pPr>
+        <w:pStyle w:val="Textoindependiente"/>
+        <w:ind w:firstLine="0"/>
+        <w:rPr>
+          <w:lang w:val="es-ES"/>
+        </w:rPr>
+      </w:pPr>
+    </w:p>
+    <w:p>
+      <w:pPr>
+        <w:pStyle w:val="Textoindependiente"/>
+        <w:tabs>
+          <w:tab w:val="left" w:pos="426"/>
+        </w:tabs>
+        <w:ind w:firstLine="0"/>
+        <w:rPr>
+          <w:lang w:val="es-ES"/>
+        </w:rPr>
+      </w:pPr>
+      <w:r>
+        <w:rPr>
+          <w:lang w:val="es-ES"/>
+        </w:rPr>
+        <w:tab/>
+      </w:r>
+      <w:r>
+        <w:rPr>
+          <w:lang w:val="es-ES"/>
+        </w:rPr>
+        <w:t xml:space="preserve">Por otro lado, para el cliente se creó una interfaz más simple que solo le permite indicar cuando desea recibir o cuando no los datos desde el servidor. Dicha interfaz se puede observar en la figura2. </w:t>
+      </w:r>
+    </w:p>
+    <w:p>
+      <w:pPr>
+        <w:pStyle w:val="Textoindependiente"/>
+        <w:ind w:firstLine="0"/>
+        <w:rPr>
+          <w:lang w:val="es-ES"/>
+        </w:rPr>
+      </w:pPr>
     </w:p>
     <w:p>
       <w:pPr>
@@ -1632,41 +2107,6 @@
         <w:ind w:firstLine="0"/>
         <w:jc w:val="center"/>
         <w:rPr>
-          <w:i/>
-          <w:lang w:val="es-ES"/>
-        </w:rPr>
-      </w:pPr>
-    </w:p>
-    <w:p>
-      <w:pPr>
-        <w:pStyle w:val="Textoindependiente"/>
-        <w:ind w:firstLine="216"/>
-        <w:rPr>
-          <w:lang w:val="es-ES"/>
-        </w:rPr>
-      </w:pPr>
-      <w:r>
-        <w:rPr>
-          <w:lang w:val="es-ES"/>
-        </w:rPr>
-        <w:lastRenderedPageBreak/>
-        <w:t xml:space="preserve">Por otro lado, para el cliente se creó una interfaz más simple que solo le permite indicar cuando desea recibir o cuando no los datos desde el servidor. Dicha interfaz se puede observar en la figura2. </w:t>
-      </w:r>
-    </w:p>
-    <w:p>
-      <w:pPr>
-        <w:pStyle w:val="Textoindependiente"/>
-        <w:ind w:firstLine="216"/>
-        <w:rPr>
-          <w:lang w:val="es-ES"/>
-        </w:rPr>
-      </w:pPr>
-    </w:p>
-    <w:p>
-      <w:pPr>
-        <w:pStyle w:val="Textoindependiente"/>
-        <w:ind w:firstLine="216"/>
-        <w:rPr>
           <w:lang w:val="es-ES"/>
         </w:rPr>
       </w:pPr>
@@ -1675,11 +2115,12 @@
           <w:noProof/>
           <w:lang w:val="es-CR" w:eastAsia="es-CR"/>
         </w:rPr>
+        <w:lastRenderedPageBreak/>
         <w:drawing>
-          <wp:inline distT="0" distB="0" distL="0" distR="0">
-            <wp:extent cx="3204845" cy="2636330"/>
-            <wp:effectExtent l="0" t="0" r="0" b="0"/>
-            <wp:docPr id="2" name="Imagen 2" descr="C:\Users\Marlene\Documents\GitHub\embebidosTEC\Imagenes\client.png"/>
+          <wp:inline distT="0" distB="0" distL="0" distR="0" wp14:anchorId="6E897285" wp14:editId="29FB4F01">
+            <wp:extent cx="2571150" cy="2115047"/>
+            <wp:effectExtent l="19050" t="19050" r="635" b="0"/>
+            <wp:docPr id="3" name="Imagen 3" descr="C:\Users\Marlene\Documents\GitHub\embebidosTEC\Imagenes\client.png"/>
             <wp:cNvGraphicFramePr>
               <a:graphicFrameLocks xmlns:a="http://schemas.openxmlformats.org/drawingml/2006/main" noChangeAspect="1"/>
             </wp:cNvGraphicFramePr>
@@ -1693,7 +2134,7 @@
                     </pic:cNvPicPr>
                   </pic:nvPicPr>
                   <pic:blipFill>
-                    <a:blip r:embed="rId10">
+                    <a:blip r:embed="rId11">
                       <a:extLst>
                         <a:ext uri="{28A0092B-C50C-407E-A947-70E740481C1C}">
                           <a14:useLocalDpi xmlns:a14="http://schemas.microsoft.com/office/drawing/2010/main" val="0"/>
@@ -1708,14 +2149,16 @@
                   <pic:spPr bwMode="auto">
                     <a:xfrm>
                       <a:off x="0" y="0"/>
-                      <a:ext cx="3204845" cy="2636330"/>
+                      <a:ext cx="2573909" cy="2117317"/>
                     </a:xfrm>
                     <a:prstGeom prst="rect">
                       <a:avLst/>
                     </a:prstGeom>
                     <a:noFill/>
-                    <a:ln>
-                      <a:noFill/>
+                    <a:ln w="9525">
+                      <a:solidFill>
+                        <a:schemeClr val="tx1"/>
+                      </a:solidFill>
                     </a:ln>
                   </pic:spPr>
                 </pic:pic>
@@ -1728,28 +2171,30 @@
     <w:p>
       <w:pPr>
         <w:pStyle w:val="Textoindependiente"/>
-        <w:ind w:firstLine="216"/>
+        <w:ind w:firstLine="0"/>
         <w:jc w:val="center"/>
         <w:rPr>
-          <w:i/>
-          <w:lang w:val="es-ES"/>
-        </w:rPr>
-      </w:pPr>
-      <w:r>
-        <w:rPr>
-          <w:i/>
-          <w:lang w:val="es-ES"/>
-        </w:rPr>
-        <w:t>Figura2. Interfaz gráfica del cliente.</w:t>
+          <w:lang w:val="es-ES"/>
+        </w:rPr>
+      </w:pPr>
+      <w:r>
+        <w:rPr>
+          <w:lang w:val="es-ES"/>
+        </w:rPr>
+        <w:t>Figura2. Interfaz gráfica</w:t>
+      </w:r>
+      <w:r>
+        <w:rPr>
+          <w:lang w:val="es-ES"/>
+        </w:rPr>
+        <w:t xml:space="preserve"> empleada en la unidad del cliente, con sus dos posibles acciones a efectuar.</w:t>
       </w:r>
     </w:p>
     <w:p>
       <w:pPr>
         <w:pStyle w:val="Textoindependiente"/>
-        <w:ind w:firstLine="216"/>
-        <w:jc w:val="center"/>
-        <w:rPr>
-          <w:i/>
+        <w:ind w:firstLine="0"/>
+        <w:rPr>
           <w:lang w:val="es-ES"/>
         </w:rPr>
       </w:pPr>
@@ -1757,11 +2202,20 @@
     <w:p>
       <w:pPr>
         <w:pStyle w:val="Textoindependiente"/>
-        <w:ind w:firstLine="216"/>
-        <w:rPr>
-          <w:lang w:val="es-ES"/>
-        </w:rPr>
-      </w:pPr>
+        <w:tabs>
+          <w:tab w:val="left" w:pos="426"/>
+        </w:tabs>
+        <w:ind w:firstLine="0"/>
+        <w:rPr>
+          <w:lang w:val="es-ES"/>
+        </w:rPr>
+      </w:pPr>
+      <w:r>
+        <w:rPr>
+          <w:lang w:val="es-ES"/>
+        </w:rPr>
+        <w:tab/>
+      </w:r>
       <w:r>
         <w:rPr>
           <w:lang w:val="es-ES"/>
@@ -1794,13 +2248,7 @@
         <w:rPr>
           <w:lang w:val="es-ES"/>
         </w:rPr>
-        <w:t xml:space="preserve"> (Interfaz gráfica por defecto de nuestro ambiente de desarrollo) se ejecutara</w:t>
-      </w:r>
-      <w:r>
-        <w:rPr>
-          <w:lang w:val="es-ES"/>
-        </w:rPr>
-        <w:t>. Básicamente se logró renombrando dicho script ubicado en /</w:t>
+        <w:t xml:space="preserve"> (Interfaz gráfica por defecto de nuestro ambiente de desarrollo) se ejecutara. Básicamente se logró renombrando dicho script ubicado en /</w:t>
       </w:r>
       <w:proofErr w:type="spellStart"/>
       <w:r>
@@ -1842,21 +2290,61 @@
         <w:rPr>
           <w:lang w:val="es-ES"/>
         </w:rPr>
-        <w:t xml:space="preserve"> un archivo llamado S99reproductor a un script creado por nosotros que ejecutaba el programa servidor. Es importante mencionar que la ubicación de los scripts que se utilizan en la Beagle se </w:t>
-      </w:r>
-      <w:proofErr w:type="gramStart"/>
-      <w:r>
-        <w:rPr>
-          <w:lang w:val="es-ES"/>
-        </w:rPr>
-        <w:t>encuentran</w:t>
-      </w:r>
-      <w:proofErr w:type="gramEnd"/>
-      <w:r>
-        <w:rPr>
-          <w:lang w:val="es-ES"/>
-        </w:rPr>
-        <w:t xml:space="preserve"> en /</w:t>
+        <w:t xml:space="preserve"> un archivo llamado S99reproductor</w:t>
+      </w:r>
+      <w:r>
+        <w:rPr>
+          <w:lang w:val="es-ES"/>
+        </w:rPr>
+        <w:t xml:space="preserve"> a un script creado por el grupo de trabajo</w:t>
+      </w:r>
+      <w:r>
+        <w:rPr>
+          <w:lang w:val="es-ES"/>
+        </w:rPr>
+        <w:t xml:space="preserve"> que </w:t>
+      </w:r>
+      <w:r>
+        <w:rPr>
+          <w:lang w:val="es-ES"/>
+        </w:rPr>
+        <w:t>ejecutaba el programa servidor.</w:t>
+      </w:r>
+    </w:p>
+    <w:p>
+      <w:pPr>
+        <w:pStyle w:val="Textoindependiente"/>
+        <w:tabs>
+          <w:tab w:val="left" w:pos="426"/>
+        </w:tabs>
+        <w:ind w:firstLine="0"/>
+        <w:rPr>
+          <w:lang w:val="es-ES"/>
+        </w:rPr>
+      </w:pPr>
+      <w:r>
+        <w:rPr>
+          <w:lang w:val="es-ES"/>
+        </w:rPr>
+        <w:tab/>
+      </w:r>
+      <w:r>
+        <w:rPr>
+          <w:lang w:val="es-ES"/>
+        </w:rPr>
+        <w:t>Es importante mencionar que la ubicación de los scripts que se uti</w:t>
+      </w:r>
+      <w:r>
+        <w:rPr>
+          <w:lang w:val="es-ES"/>
+        </w:rPr>
+        <w:t>lizan en la Beagle corresponde a la siguiente dirección</w:t>
+      </w:r>
+      <w:r>
+        <w:rPr>
+          <w:lang w:val="es-ES"/>
+        </w:rPr>
+        <w:t xml:space="preserve"> /</w:t>
       </w:r>
       <w:proofErr w:type="spellStart"/>
       <w:r>
@@ -1889,6 +2377,15 @@
     </w:p>
     <w:p>
       <w:pPr>
+        <w:pStyle w:val="Textoindependiente"/>
+        <w:ind w:firstLine="0"/>
+        <w:rPr>
+          <w:lang w:val="es-ES"/>
+        </w:rPr>
+      </w:pPr>
+    </w:p>
+    <w:p>
+      <w:pPr>
         <w:pStyle w:val="Ttulo1"/>
         <w:rPr>
           <w:lang w:val="es-ES"/>
@@ -1903,15 +2400,10 @@
     </w:p>
     <w:p>
       <w:pPr>
-        <w:rPr>
-          <w:lang w:val="es-ES"/>
-        </w:rPr>
-      </w:pPr>
-    </w:p>
-    <w:p>
-      <w:pPr>
+        <w:tabs>
+          <w:tab w:val="left" w:pos="426"/>
+        </w:tabs>
         <w:spacing w:after="240"/>
-        <w:ind w:firstLine="216"/>
         <w:jc w:val="both"/>
         <w:rPr>
           <w:lang w:val="es-ES"/>
@@ -1921,33 +2413,33 @@
         <w:rPr>
           <w:lang w:val="es-ES"/>
         </w:rPr>
-        <w:t xml:space="preserve">Al concluir nuestro proyecto se logró cumplir con las especificaciones y la ejecución de los comandos básicos: enviar, reproducir, detener, entre otros. Se cree que una aplicación de este tipo podría ser útil en un futuro, siempre y cuando se  </w:t>
-      </w:r>
-      <w:r>
-        <w:rPr>
-          <w:lang w:val="es-ES"/>
-        </w:rPr>
-        <w:t>trabaje un poco más en los detalles (tales como manejo de errores e interfaz gráfica). Esto ya que la implementación es bastante sencilla y no fue “</w:t>
-      </w:r>
-      <w:proofErr w:type="spellStart"/>
-      <w:r>
-        <w:rPr>
-          <w:lang w:val="es-ES"/>
-        </w:rPr>
-        <w:t>debuggeada</w:t>
-      </w:r>
-      <w:proofErr w:type="spellEnd"/>
-      <w:r>
-        <w:rPr>
-          <w:lang w:val="es-ES"/>
-        </w:rPr>
-        <w:t xml:space="preserve">” extensivamente. </w:t>
-      </w:r>
-    </w:p>
-    <w:p>
-      <w:pPr>
+        <w:tab/>
+      </w:r>
+      <w:r>
+        <w:rPr>
+          <w:lang w:val="es-ES"/>
+        </w:rPr>
+        <w:t>Al concluir nuestro proyecto se logró cumplir con las especificaciones y la ejecución de los comandos básicos: enviar, reproducir, detener, entre otros. Se cree que una aplicación de este tipo podría ser útil en un futuro, siempre y cuando se  trabaje un poco más en los detalles (tales como manejo de errores e interfaz gráfica). Esto ya que la implementación</w:t>
+      </w:r>
+      <w:r>
+        <w:rPr>
+          <w:lang w:val="es-ES"/>
+        </w:rPr>
+        <w:t xml:space="preserve"> es bastante sencilla y no fue depurada</w:t>
+      </w:r>
+      <w:r>
+        <w:rPr>
+          <w:lang w:val="es-ES"/>
+        </w:rPr>
+        <w:t xml:space="preserve"> extensivamente. </w:t>
+      </w:r>
+    </w:p>
+    <w:p>
+      <w:pPr>
+        <w:tabs>
+          <w:tab w:val="left" w:pos="426"/>
+        </w:tabs>
         <w:spacing w:after="240"/>
-        <w:ind w:firstLine="216"/>
         <w:jc w:val="both"/>
         <w:rPr>
           <w:lang w:val="es-ES"/>
@@ -1957,13 +2449,21 @@
         <w:rPr>
           <w:lang w:val="es-ES"/>
         </w:rPr>
+        <w:tab/>
+      </w:r>
+      <w:r>
+        <w:rPr>
+          <w:lang w:val="es-ES"/>
+        </w:rPr>
         <w:t xml:space="preserve">Una de las limitantes encontradas en el programa fue que al ejecutar el pipeline, ya sea para enviar o para reproducir, el programa se quedaba ejecutando cierto proceso que al cerrar la aplicación se mantenía corriendo incluso si ya no se veía la interfaz gráfica. </w:t>
       </w:r>
     </w:p>
     <w:p>
       <w:pPr>
+        <w:tabs>
+          <w:tab w:val="left" w:pos="426"/>
+        </w:tabs>
         <w:spacing w:after="240"/>
-        <w:ind w:firstLine="216"/>
         <w:jc w:val="both"/>
         <w:rPr>
           <w:lang w:val="es-ES"/>
@@ -1973,14 +2473,28 @@
         <w:rPr>
           <w:lang w:val="es-ES"/>
         </w:rPr>
+        <w:tab/>
+      </w:r>
+      <w:r>
+        <w:rPr>
+          <w:lang w:val="es-ES"/>
+        </w:rPr>
+        <w:t xml:space="preserve">Por otro lado, intentamos ejecutar nuestra aplicación en una pantalla HDMI y no lo logramos, solo fue posible probarla haciendo uso de un monitor con entrada DVI. En cuanto a esto, no estuvimos seguros de cuál fue la razón. Pero se cree </w:t>
+      </w:r>
+      <w:r>
+        <w:rPr>
+          <w:lang w:val="es-ES"/>
+        </w:rPr>
         <w:lastRenderedPageBreak/>
-        <w:t xml:space="preserve">Por otro lado, intentamos ejecutar nuestra aplicación en una pantalla HDMI y no lo logramos, solo fue posible probarla haciendo uso de un monitor con entrada DVI. En cuanto a esto, no estuvimos seguros de cuál fue la razón. Pero se cree tiene que ver de alguna manera con la resolución de la pantalla utilizada. </w:t>
-      </w:r>
-    </w:p>
-    <w:p>
-      <w:pPr>
+        <w:t xml:space="preserve">tiene que ver de alguna manera con la resolución de la pantalla utilizada. </w:t>
+      </w:r>
+    </w:p>
+    <w:p>
+      <w:pPr>
+        <w:tabs>
+          <w:tab w:val="left" w:pos="426"/>
+        </w:tabs>
         <w:spacing w:after="240"/>
-        <w:ind w:firstLine="216"/>
         <w:jc w:val="both"/>
         <w:rPr>
           <w:lang w:val="es-ES"/>
@@ -1990,14 +2504,29 @@
         <w:rPr>
           <w:lang w:val="es-ES"/>
         </w:rPr>
-        <w:t xml:space="preserve">Para finalizar, en cuanto a la manera en que se oía la reproducción de la música, está fue bastante aceptable. Descubrimos que algunas veces al enviar vía UDP, se oía un tanto intermitente por cierto espacio de tiempo, pero no sucedía así siempre. Probablemente este detalle se deba a que existe algún </w:t>
-      </w:r>
-      <w:r>
-        <w:rPr>
-          <w:lang w:val="es-ES"/>
-        </w:rPr>
-        <w:t xml:space="preserve">problema de la red, ya que no se daba con frecuencia. </w:t>
-      </w:r>
+        <w:tab/>
+      </w:r>
+      <w:r>
+        <w:rPr>
+          <w:lang w:val="es-ES"/>
+        </w:rPr>
+        <w:t>Para finalizar, en cuanto a la manera en que se oía la reproducción de la música, está fue bastante aceptable. Descubrimos que algunas veces al enviar vía UDP, se oía un tanto intermitente por cierto espacio de tiempo, pero no sucedía así siempre. Probablemente este detalle se deba a que existe algún problema de la red, ya</w:t>
+      </w:r>
+      <w:r>
+        <w:rPr>
+          <w:lang w:val="es-ES"/>
+        </w:rPr>
+        <w:t xml:space="preserve"> que no se daba con frecuencia.</w:t>
+      </w:r>
+    </w:p>
+    <w:p>
+      <w:pPr>
+        <w:spacing w:after="240"/>
+        <w:jc w:val="both"/>
+        <w:rPr>
+          <w:lang w:val="es-ES"/>
+        </w:rPr>
+      </w:pPr>
     </w:p>
     <w:p>
       <w:pPr>
@@ -2016,44 +2545,73 @@
     </w:p>
     <w:p>
       <w:pPr>
+        <w:pStyle w:val="Prrafodelista"/>
+        <w:numPr>
+          <w:ilvl w:val="0"/>
+          <w:numId w:val="21"/>
+        </w:numPr>
         <w:spacing w:after="240"/>
+        <w:ind w:left="426" w:hanging="426"/>
         <w:jc w:val="both"/>
         <w:rPr>
           <w:lang w:val="es-ES"/>
         </w:rPr>
       </w:pPr>
-    </w:p>
-    <w:p>
-      <w:pPr>
+      <w:r>
+        <w:rPr>
+          <w:lang w:val="es-ES"/>
+        </w:rPr>
+        <w:t xml:space="preserve">El sistema empotrado </w:t>
+      </w:r>
+      <w:proofErr w:type="spellStart"/>
+      <w:r>
+        <w:rPr>
+          <w:lang w:val="es-ES"/>
+        </w:rPr>
+        <w:t>BeagleBoard-xM</w:t>
+      </w:r>
+      <w:proofErr w:type="spellEnd"/>
+      <w:r>
+        <w:rPr>
+          <w:lang w:val="es-ES"/>
+        </w:rPr>
+        <w:t xml:space="preserve"> contiene una enorme cantidad de recursos que es posible ser utilizados para el desarrollo de aplicaciones relacionadas con la interacción con el usuario.</w:t>
+      </w:r>
+    </w:p>
+    <w:p>
+      <w:pPr>
+        <w:pStyle w:val="Prrafodelista"/>
         <w:spacing w:after="240"/>
+        <w:ind w:left="426"/>
         <w:jc w:val="both"/>
         <w:rPr>
-          <w:b/>
-          <w:lang w:val="es-ES"/>
-        </w:rPr>
-      </w:pPr>
-      <w:r>
-        <w:rPr>
-          <w:b/>
-          <w:highlight w:val="yellow"/>
-          <w:lang w:val="es-ES"/>
-        </w:rPr>
-        <w:t xml:space="preserve">Posibles ideas: Esta sección es más que clara, así que no hay mucho que agregar al respecto, solamente decir que deben ser concisas y relacionadas con las observaciones realizadas en los resultados y concisas con los objetivos de </w:t>
-      </w:r>
-      <w:r>
-        <w:rPr>
-          <w:b/>
-          <w:highlight w:val="yellow"/>
-          <w:lang w:val="es-ES"/>
-        </w:rPr>
-        <w:lastRenderedPageBreak/>
-        <w:t xml:space="preserve">este proyecto, los cuales, a mi criterio, fueron trabajar con el </w:t>
+          <w:lang w:val="es-ES"/>
+        </w:rPr>
+      </w:pPr>
+    </w:p>
+    <w:p>
+      <w:pPr>
+        <w:pStyle w:val="Prrafodelista"/>
+        <w:numPr>
+          <w:ilvl w:val="0"/>
+          <w:numId w:val="21"/>
+        </w:numPr>
+        <w:spacing w:after="240"/>
+        <w:ind w:left="426" w:hanging="426"/>
+        <w:jc w:val="both"/>
+        <w:rPr>
+          <w:lang w:val="es-ES"/>
+        </w:rPr>
+      </w:pPr>
+      <w:r>
+        <w:rPr>
+          <w:lang w:val="es-ES"/>
+        </w:rPr>
+        <w:t xml:space="preserve">El </w:t>
       </w:r>
       <w:proofErr w:type="spellStart"/>
       <w:r>
         <w:rPr>
-          <w:b/>
-          <w:highlight w:val="yellow"/>
           <w:lang w:val="es-ES"/>
         </w:rPr>
         <w:t>GStreamer</w:t>
@@ -2061,17 +2619,117 @@
       <w:proofErr w:type="spellEnd"/>
       <w:r>
         <w:rPr>
-          <w:b/>
-          <w:highlight w:val="yellow"/>
-          <w:lang w:val="es-ES"/>
-        </w:rPr>
-        <w:t xml:space="preserve">, la Beagle, el </w:t>
+          <w:lang w:val="es-ES"/>
+        </w:rPr>
+        <w:t xml:space="preserve"> representa una herramienta sumamente poderosa al momento de trabajar con recursos multim</w:t>
+      </w:r>
+      <w:r>
+        <w:rPr>
+          <w:lang w:val="es-ES"/>
+        </w:rPr>
+        <w:t>edia, gracias al importante conjunto</w:t>
+      </w:r>
+      <w:r>
+        <w:rPr>
+          <w:lang w:val="es-ES"/>
+        </w:rPr>
+        <w:t xml:space="preserve"> de </w:t>
       </w:r>
       <w:proofErr w:type="spellStart"/>
       <w:r>
         <w:rPr>
-          <w:b/>
-          <w:highlight w:val="yellow"/>
+          <w:lang w:val="es-ES"/>
+        </w:rPr>
+        <w:t>plugins</w:t>
+      </w:r>
+      <w:proofErr w:type="spellEnd"/>
+      <w:r>
+        <w:rPr>
+          <w:lang w:val="es-ES"/>
+        </w:rPr>
+        <w:t xml:space="preserve"> que soporta.</w:t>
+      </w:r>
+    </w:p>
+    <w:p>
+      <w:pPr>
+        <w:pStyle w:val="Prrafodelista"/>
+        <w:spacing w:after="240"/>
+        <w:ind w:left="426"/>
+        <w:jc w:val="both"/>
+        <w:rPr>
+          <w:lang w:val="es-ES"/>
+        </w:rPr>
+      </w:pPr>
+    </w:p>
+    <w:p>
+      <w:pPr>
+        <w:pStyle w:val="Prrafodelista"/>
+        <w:numPr>
+          <w:ilvl w:val="0"/>
+          <w:numId w:val="21"/>
+        </w:numPr>
+        <w:spacing w:after="240"/>
+        <w:ind w:left="426" w:hanging="426"/>
+        <w:jc w:val="both"/>
+        <w:rPr>
+          <w:lang w:val="es-ES"/>
+        </w:rPr>
+      </w:pPr>
+      <w:r>
+        <w:rPr>
+          <w:lang w:val="es-ES"/>
+        </w:rPr>
+        <w:t xml:space="preserve">La técnica de los pipelines es sumamente útil a la hora de recurrir a las diversas funcionalidades que incluyen los complementos que incluye el </w:t>
+      </w:r>
+      <w:proofErr w:type="spellStart"/>
+      <w:r>
+        <w:rPr>
+          <w:lang w:val="es-ES"/>
+        </w:rPr>
+        <w:t>GStreamer</w:t>
+      </w:r>
+      <w:proofErr w:type="spellEnd"/>
+      <w:r>
+        <w:rPr>
+          <w:lang w:val="es-ES"/>
+        </w:rPr>
+        <w:t>.</w:t>
+      </w:r>
+    </w:p>
+    <w:p>
+      <w:pPr>
+        <w:pStyle w:val="Prrafodelista"/>
+        <w:spacing w:after="240"/>
+        <w:ind w:left="426"/>
+        <w:jc w:val="both"/>
+        <w:rPr>
+          <w:lang w:val="es-ES"/>
+        </w:rPr>
+      </w:pPr>
+    </w:p>
+    <w:p>
+      <w:pPr>
+        <w:pStyle w:val="Prrafodelista"/>
+        <w:numPr>
+          <w:ilvl w:val="0"/>
+          <w:numId w:val="21"/>
+        </w:numPr>
+        <w:spacing w:after="240"/>
+        <w:ind w:left="426" w:hanging="426"/>
+        <w:jc w:val="both"/>
+        <w:rPr>
+          <w:lang w:val="es-ES"/>
+        </w:rPr>
+      </w:pPr>
+      <w:r>
+        <w:rPr>
+          <w:lang w:val="es-ES"/>
+        </w:rPr>
+        <w:t xml:space="preserve">El programa </w:t>
+      </w:r>
+      <w:proofErr w:type="spellStart"/>
+      <w:r>
+        <w:rPr>
           <w:lang w:val="es-ES"/>
         </w:rPr>
         <w:t>Qt</w:t>
@@ -2079,65 +2737,23 @@
       <w:proofErr w:type="spellEnd"/>
       <w:r>
         <w:rPr>
-          <w:b/>
-          <w:highlight w:val="yellow"/>
-          <w:lang w:val="es-ES"/>
-        </w:rPr>
-        <w:t xml:space="preserve"> y el </w:t>
+          <w:lang w:val="es-ES"/>
+        </w:rPr>
+        <w:t xml:space="preserve"> </w:t>
       </w:r>
       <w:proofErr w:type="spellStart"/>
       <w:r>
         <w:rPr>
-          <w:b/>
-          <w:highlight w:val="yellow"/>
-          <w:lang w:val="es-ES"/>
-        </w:rPr>
-        <w:t>GStreamer</w:t>
+          <w:lang w:val="es-ES"/>
+        </w:rPr>
+        <w:t>Creator</w:t>
       </w:r>
       <w:proofErr w:type="spellEnd"/>
       <w:r>
         <w:rPr>
-          <w:b/>
-          <w:highlight w:val="yellow"/>
-          <w:lang w:val="es-ES"/>
-        </w:rPr>
-        <w:t xml:space="preserve">, conocer todas las posibilidades de la Beagle y los ambientes de trabajo. Identificar todas implicaciones y particularidades del </w:t>
-      </w:r>
-      <w:proofErr w:type="spellStart"/>
-      <w:r>
-        <w:rPr>
-          <w:b/>
-          <w:highlight w:val="yellow"/>
-          <w:lang w:val="es-ES"/>
-        </w:rPr>
-        <w:t>GStreamer</w:t>
-      </w:r>
-      <w:proofErr w:type="spellEnd"/>
-      <w:r>
-        <w:rPr>
-          <w:b/>
-          <w:highlight w:val="yellow"/>
-          <w:lang w:val="es-ES"/>
-        </w:rPr>
-        <w:t xml:space="preserve"> y el </w:t>
-      </w:r>
-      <w:proofErr w:type="spellStart"/>
-      <w:r>
-        <w:rPr>
-          <w:b/>
-          <w:highlight w:val="yellow"/>
-          <w:lang w:val="es-ES"/>
-        </w:rPr>
-        <w:t>Qt</w:t>
-      </w:r>
-      <w:proofErr w:type="spellEnd"/>
-      <w:r>
-        <w:rPr>
-          <w:b/>
-          <w:highlight w:val="yellow"/>
-          <w:lang w:val="es-ES"/>
-        </w:rPr>
-        <w:t>, y de aquí lo que sea. De esto se podría encargar Fabricio</w:t>
+          <w:lang w:val="es-ES"/>
+        </w:rPr>
+        <w:t xml:space="preserve"> facilita de manera considerable el diseño y la implementación de interfaces gráficas, por su versatilidad y capacidad de incluir funciones definidas por el propio desarrollador en cualquier lenguaje de programación.</w:t>
       </w:r>
       <w:bookmarkStart w:id="0" w:name="_GoBack"/>
       <w:bookmarkEnd w:id="0"/>
@@ -2164,106 +2780,21 @@
     <w:p>
       <w:pPr>
         <w:pStyle w:val="references"/>
-      </w:pPr>
-      <w:r>
-        <w:t>Cypress Semiconductor Corporation</w:t>
-      </w:r>
-      <w:r>
-        <w:t>, “</w:t>
-      </w:r>
-      <w:r>
-        <w:t>PSoC 5: CY8C55 Family Datasheet</w:t>
-      </w:r>
-      <w:r>
-        <w:t>”</w:t>
-      </w:r>
-      <w:r>
-        <w:t>,</w:t>
-      </w:r>
-      <w:r>
-        <w:t xml:space="preserve"> </w:t>
-      </w:r>
-      <w:r>
-        <w:t xml:space="preserve"> pp. 3–42, Febrero 2012.</w:t>
-      </w:r>
-    </w:p>
-    <w:p>
-      <w:pPr>
-        <w:pStyle w:val="references"/>
-        <w:rPr>
-          <w:lang w:val="es-CR"/>
-        </w:rPr>
-      </w:pPr>
-      <w:r>
-        <w:rPr>
-          <w:lang w:val="es-CR"/>
-        </w:rPr>
-        <w:t xml:space="preserve">Cypress Semiconductor Corporation, “PSoC Creator 2.1”, </w:t>
-      </w:r>
-      <w:hyperlink r:id="rId11" w:history="1">
-        <w:r>
-          <w:rPr>
-            <w:rStyle w:val="Hipervnculo"/>
-            <w:lang w:val="es-CR"/>
-          </w:rPr>
-          <w:t>http://www.cypress.com/?id=2494</w:t>
-        </w:r>
-      </w:hyperlink>
-      <w:r>
-        <w:rPr>
-          <w:lang w:val="es-CR"/>
-        </w:rPr>
-        <w:t>,</w:t>
-      </w:r>
-      <w:r>
-        <w:rPr>
-          <w:lang w:val="es-CR"/>
-        </w:rPr>
-        <w:t xml:space="preserve"> </w:t>
-      </w:r>
-      <w:r>
-        <w:rPr>
-          <w:lang w:val="es-CR"/>
-        </w:rPr>
-        <w:t>recuperado</w:t>
-      </w:r>
-      <w:r>
-        <w:rPr>
-          <w:lang w:val="es-CR"/>
-        </w:rPr>
-        <w:t xml:space="preserve"> el</w:t>
-      </w:r>
-      <w:r>
-        <w:rPr>
-          <w:lang w:val="es-CR"/>
-        </w:rPr>
-        <w:t xml:space="preserve"> 24 de noviembre del 2012.</w:t>
-      </w:r>
-    </w:p>
-    <w:p>
-      <w:pPr>
-        <w:pStyle w:val="references"/>
-        <w:rPr>
-          <w:lang w:val="es-CR"/>
-        </w:rPr>
-      </w:pPr>
-      <w:r>
-        <w:rPr>
-          <w:lang w:val="es-CR"/>
-        </w:rPr>
-        <w:t xml:space="preserve">Cypress Semiconductor Corporation, </w:t>
-      </w:r>
-      <w:r>
-        <w:rPr>
-          <w:lang w:val="es-CR"/>
-        </w:rPr>
-        <w:t>“PSoC Designer</w:t>
-      </w:r>
-      <w:r>
-        <w:rPr>
-          <w:lang w:val="es-CR"/>
-        </w:rPr>
-        <w:t xml:space="preserve">”, </w:t>
+        <w:rPr>
+          <w:lang w:val="es-CR"/>
+        </w:rPr>
+      </w:pPr>
+      <w:r>
+        <w:rPr>
+          <w:lang w:val="es-CR"/>
+        </w:rPr>
+        <w:t xml:space="preserve">Developpez.com, </w:t>
+      </w:r>
+      <w:r>
+        <w:rPr>
+          <w:lang w:val="es-CR"/>
+        </w:rPr>
+        <w:t xml:space="preserve">“Qt Creator User Interface”, </w:t>
       </w:r>
       <w:hyperlink r:id="rId12" w:history="1">
         <w:r>
@@ -2271,52 +2802,46 @@
             <w:rStyle w:val="Hipervnculo"/>
             <w:lang w:val="es-CR"/>
           </w:rPr>
-          <w:t>http://www.cypress.com/?id=2522</w:t>
+          <w:t>http://qt.developpez.com/doc/qtcreator-2.3/creator-quick-tour/</w:t>
         </w:r>
       </w:hyperlink>
       <w:r>
         <w:rPr>
           <w:lang w:val="es-CR"/>
         </w:rPr>
+        <w:t>, recuperado el 22</w:t>
+      </w:r>
+      <w:r>
+        <w:rPr>
+          <w:lang w:val="es-CR"/>
+        </w:rPr>
+        <w:t xml:space="preserve"> de setiembre del 2013.</w:t>
+      </w:r>
+    </w:p>
+    <w:p>
+      <w:pPr>
+        <w:pStyle w:val="references"/>
+        <w:rPr>
+          <w:lang w:val="es-CR"/>
+        </w:rPr>
+      </w:pPr>
+      <w:r>
+        <w:rPr>
+          <w:lang w:val="es-CR"/>
+        </w:rPr>
+        <w:t>Espacio Linux</w:t>
+      </w:r>
+      <w:r>
+        <w:rPr>
+          <w:lang w:val="es-CR"/>
+        </w:rPr>
         <w:t xml:space="preserve">, </w:t>
       </w:r>
       <w:r>
         <w:rPr>
           <w:lang w:val="es-CR"/>
         </w:rPr>
-        <w:t>recuperado</w:t>
-      </w:r>
-      <w:r>
-        <w:rPr>
-          <w:lang w:val="es-CR"/>
-        </w:rPr>
-        <w:t xml:space="preserve"> el</w:t>
-      </w:r>
-      <w:r>
-        <w:rPr>
-          <w:lang w:val="es-CR"/>
-        </w:rPr>
-        <w:t xml:space="preserve"> 24 de noviembre del 2012.</w:t>
-      </w:r>
-    </w:p>
-    <w:p>
-      <w:pPr>
-        <w:pStyle w:val="references"/>
-        <w:rPr>
-          <w:lang w:val="es-CR"/>
-        </w:rPr>
-      </w:pPr>
-      <w:r>
-        <w:rPr>
-          <w:lang w:val="es-CR"/>
-        </w:rPr>
-        <w:t xml:space="preserve">Cypress Semiconductor Corporation, </w:t>
-      </w:r>
-      <w:r>
-        <w:rPr>
-          <w:lang w:val="es-CR"/>
-        </w:rPr>
-        <w:t>“PSoC Programmer 3.16</w:t>
+        <w:t>“Super tutorial de introducción a GStreamer</w:t>
       </w:r>
       <w:r>
         <w:rPr>
@@ -2330,20 +2855,14 @@
             <w:rStyle w:val="Hipervnculo"/>
             <w:lang w:val="es-CR"/>
           </w:rPr>
-          <w:t>http://www.cypress.com/?id=2522</w:t>
+          <w:t>http://www.espaciolinux.com/2012/07/gstreamer-super-tutorial/</w:t>
         </w:r>
       </w:hyperlink>
       <w:r>
         <w:rPr>
           <w:lang w:val="es-CR"/>
         </w:rPr>
-        <w:t>,</w:t>
-      </w:r>
-      <w:r>
-        <w:rPr>
-          <w:lang w:val="es-CR"/>
-        </w:rPr>
-        <w:t xml:space="preserve"> </w:t>
+        <w:t xml:space="preserve">, </w:t>
       </w:r>
       <w:r>
         <w:rPr>
@@ -2355,13 +2874,13 @@
         <w:rPr>
           <w:lang w:val="es-CR"/>
         </w:rPr>
-        <w:t xml:space="preserve"> el</w:t>
-      </w:r>
-      <w:r>
-        <w:rPr>
-          <w:lang w:val="es-CR"/>
-        </w:rPr>
-        <w:t xml:space="preserve"> 24 de noviembre del 2012.</w:t>
+        <w:t xml:space="preserve"> el 13 de setiembre</w:t>
+      </w:r>
+      <w:r>
+        <w:rPr>
+          <w:lang w:val="es-CR"/>
+        </w:rPr>
+        <w:t xml:space="preserve"> del 2012.</w:t>
       </w:r>
     </w:p>
     <w:p>
@@ -2375,31 +2894,31 @@
         <w:rPr>
           <w:lang w:val="es-CR"/>
         </w:rPr>
-        <w:t>R. Jiménez,</w:t>
-      </w:r>
-      <w:r>
-        <w:rPr>
-          <w:lang w:val="es-CR"/>
-        </w:rPr>
-        <w:t xml:space="preserve"> Universidad de Huelva,</w:t>
-      </w:r>
-      <w:r>
-        <w:rPr>
-          <w:lang w:val="es-CR"/>
-        </w:rPr>
-        <w:t xml:space="preserve"> “Diseño de Sistemas Empotrados: Introducci</w:t>
-      </w:r>
-      <w:r>
-        <w:rPr>
-          <w:lang w:val="es-CR"/>
-        </w:rPr>
-        <w:t>ón</w:t>
-      </w:r>
-      <w:r>
-        <w:rPr>
-          <w:lang w:val="es-CR"/>
-        </w:rPr>
-        <w:t xml:space="preserve">” </w:t>
+        <w:t xml:space="preserve">GStreamer </w:t>
+      </w:r>
+      <w:r>
+        <w:rPr>
+          <w:lang w:val="es-CR"/>
+        </w:rPr>
+        <w:t>Developers</w:t>
+      </w:r>
+      <w:r>
+        <w:rPr>
+          <w:lang w:val="es-CR"/>
+        </w:rPr>
+        <w:t>, “</w:t>
+      </w:r>
+      <w:r>
+        <w:rPr>
+          <w:lang w:val="es-CR"/>
+        </w:rPr>
+        <w:t>GStreamer Features</w:t>
+      </w:r>
+      <w:r>
+        <w:rPr>
+          <w:lang w:val="es-CR"/>
+        </w:rPr>
+        <w:t xml:space="preserve">”, </w:t>
       </w:r>
       <w:hyperlink r:id="rId14" w:history="1">
         <w:r>
@@ -2407,14 +2926,26 @@
             <w:rStyle w:val="Hipervnculo"/>
             <w:lang w:val="es-CR"/>
           </w:rPr>
-          <w:t>http://www.uhu.es/raul.jimenez/EMPOTRADO/introduccion.pdf</w:t>
+          <w:t>http://gstreamer.freedesktop.org/features/index.html</w:t>
         </w:r>
       </w:hyperlink>
       <w:r>
         <w:rPr>
           <w:lang w:val="es-CR"/>
         </w:rPr>
-        <w:t>, recuperdado el 20 de noviembre del 2012</w:t>
+        <w:t xml:space="preserve">, </w:t>
+      </w:r>
+      <w:r>
+        <w:rPr>
+          <w:lang w:val="es-CR"/>
+        </w:rPr>
+        <w:t>recuperado</w:t>
+      </w:r>
+      <w:r>
+        <w:rPr>
+          <w:lang w:val="es-CR"/>
+        </w:rPr>
+        <w:t xml:space="preserve"> el 16 de setiembre del 2013</w:t>
       </w:r>
       <w:r>
         <w:rPr>
@@ -2426,14 +2957,179 @@
     <w:p>
       <w:pPr>
         <w:pStyle w:val="references"/>
-        <w:numPr>
-          <w:ilvl w:val="0"/>
-          <w:numId w:val="0"/>
-        </w:numPr>
-        <w:rPr>
-          <w:lang w:val="es-CR"/>
-        </w:rPr>
-      </w:pPr>
+      </w:pPr>
+      <w:r>
+        <w:t>S. Baker, R. Bultje, S. Kost</w:t>
+      </w:r>
+      <w:r>
+        <w:t>,</w:t>
+      </w:r>
+      <w:r>
+        <w:t xml:space="preserve"> W. Taymans, A. Wingo,</w:t>
+      </w:r>
+      <w:r>
+        <w:t xml:space="preserve"> “</w:t>
+      </w:r>
+      <w:r>
+        <w:t>GStreamer Application Development Manual</w:t>
+      </w:r>
+      <w:r>
+        <w:t>”</w:t>
+      </w:r>
+      <w:r>
+        <w:t>, Open Publication License, Setiembre 2013</w:t>
+      </w:r>
+      <w:r>
+        <w:t>.</w:t>
+      </w:r>
+    </w:p>
+    <w:p>
+      <w:pPr>
+        <w:pStyle w:val="references"/>
+        <w:jc w:val="left"/>
+      </w:pPr>
+      <w:r>
+        <w:t>Texas Instruments, “</w:t>
+      </w:r>
+      <w:r>
+        <w:t>Linux EZ Software Development Kit (EZS</w:t>
+      </w:r>
+      <w:r>
+        <w:t>DK) for Sitara™ ARM® Processors”</w:t>
+      </w:r>
+      <w:r>
+        <w:t xml:space="preserve"> </w:t>
+      </w:r>
+      <w:hyperlink r:id="rId15" w:history="1">
+        <w:r>
+          <w:rPr>
+            <w:rStyle w:val="Hipervnculo"/>
+          </w:rPr>
+          <w:t>http://processors.wiki.ti.com/index.php/Example_GStreamer_Pipelines</w:t>
+        </w:r>
+      </w:hyperlink>
+      <w:r>
+        <w:t>, recuperado el 18</w:t>
+      </w:r>
+      <w:r>
+        <w:t xml:space="preserve"> de agosto </w:t>
+      </w:r>
+      <w:r>
+        <w:t>del 2013.</w:t>
+      </w:r>
+    </w:p>
+    <w:p>
+      <w:pPr>
+        <w:pStyle w:val="references"/>
+        <w:rPr>
+          <w:lang w:val="es-CR"/>
+        </w:rPr>
+      </w:pPr>
+      <w:r>
+        <w:rPr>
+          <w:lang w:val="es-CR"/>
+        </w:rPr>
+        <w:t>Texas Instruments</w:t>
+      </w:r>
+      <w:r>
+        <w:rPr>
+          <w:lang w:val="es-CR"/>
+        </w:rPr>
+        <w:t xml:space="preserve">, </w:t>
+      </w:r>
+      <w:r>
+        <w:rPr>
+          <w:lang w:val="es-CR"/>
+        </w:rPr>
+        <w:t>“</w:t>
+      </w:r>
+      <w:r>
+        <w:rPr>
+          <w:lang w:val="es-CR"/>
+        </w:rPr>
+        <w:t>Examples GStreamer Pipelines</w:t>
+      </w:r>
+      <w:r>
+        <w:rPr>
+          <w:lang w:val="es-CR"/>
+        </w:rPr>
+        <w:t xml:space="preserve">”, </w:t>
+      </w:r>
+      <w:hyperlink r:id="rId16" w:history="1">
+        <w:r>
+          <w:rPr>
+            <w:rStyle w:val="Hipervnculo"/>
+            <w:lang w:val="es-CR"/>
+          </w:rPr>
+          <w:t>http://processors.wiki.ti.com/index.php/Example_GStreamer_Pipelines</w:t>
+        </w:r>
+      </w:hyperlink>
+      <w:r>
+        <w:rPr>
+          <w:lang w:val="es-CR"/>
+        </w:rPr>
+        <w:t>,</w:t>
+      </w:r>
+      <w:r>
+        <w:rPr>
+          <w:lang w:val="es-CR"/>
+        </w:rPr>
+        <w:t xml:space="preserve"> </w:t>
+      </w:r>
+      <w:r>
+        <w:rPr>
+          <w:lang w:val="es-CR"/>
+        </w:rPr>
+        <w:t>recuperado</w:t>
+      </w:r>
+      <w:r>
+        <w:rPr>
+          <w:lang w:val="es-CR"/>
+        </w:rPr>
+        <w:t xml:space="preserve"> el</w:t>
+      </w:r>
+      <w:r>
+        <w:rPr>
+          <w:lang w:val="es-CR"/>
+        </w:rPr>
+        <w:t xml:space="preserve"> 18 de setiembre del 2013</w:t>
+      </w:r>
+      <w:r>
+        <w:rPr>
+          <w:lang w:val="es-CR"/>
+        </w:rPr>
+        <w:t>.</w:t>
+      </w:r>
+    </w:p>
+    <w:p>
+      <w:pPr>
+        <w:pStyle w:val="references"/>
+        <w:jc w:val="left"/>
+        <w:rPr>
+          <w:lang w:val="es-CR"/>
+        </w:rPr>
+      </w:pPr>
+      <w:r>
+        <w:rPr>
+          <w:lang w:val="es-CR"/>
+        </w:rPr>
+        <w:t xml:space="preserve">Victorhck in the free world, “Git y Github, tutorial básico de uso bajo GNU/Linux”, </w:t>
+      </w:r>
+      <w:hyperlink r:id="rId17" w:history="1">
+        <w:r>
+          <w:rPr>
+            <w:rStyle w:val="Hipervnculo"/>
+            <w:lang w:val="es-CR"/>
+          </w:rPr>
+          <w:t>http://victorhckinthefreeworld.wordpress.com/2012/09/26/git-y-github-tutorial-basicode-uso-bajo-gnulinux/</w:t>
+        </w:r>
+      </w:hyperlink>
+      <w:r>
+        <w:rPr>
+          <w:lang w:val="es-CR"/>
+        </w:rPr>
+        <w:t>, recuperado el 21 de setiembre del 2013.</w:t>
+      </w:r>
     </w:p>
     <w:p>
       <w:pPr>
@@ -4328,6 +5024,119 @@
         <w:iCs w:val="0"/>
         <w:sz w:val="16"/>
         <w:szCs w:val="16"/>
+      </w:rPr>
+    </w:lvl>
+  </w:abstractNum>
+  <w:abstractNum w:abstractNumId="17">
+    <w:nsid w:val="7E97346E"/>
+    <w:multiLevelType w:val="hybridMultilevel"/>
+    <w:tmpl w:val="22E87744"/>
+    <w:lvl w:ilvl="0" w:tplc="140A0001">
+      <w:start w:val="1"/>
+      <w:numFmt w:val="bullet"/>
+      <w:lvlText w:val=""/>
+      <w:lvlJc w:val="left"/>
+      <w:pPr>
+        <w:ind w:left="720" w:hanging="360"/>
+      </w:pPr>
+      <w:rPr>
+        <w:rFonts w:ascii="Symbol" w:hAnsi="Symbol" w:hint="default"/>
+      </w:rPr>
+    </w:lvl>
+    <w:lvl w:ilvl="1" w:tplc="140A0003" w:tentative="1">
+      <w:start w:val="1"/>
+      <w:numFmt w:val="bullet"/>
+      <w:lvlText w:val="o"/>
+      <w:lvlJc w:val="left"/>
+      <w:pPr>
+        <w:ind w:left="1440" w:hanging="360"/>
+      </w:pPr>
+      <w:rPr>
+        <w:rFonts w:ascii="Courier New" w:hAnsi="Courier New" w:cs="Courier New" w:hint="default"/>
+      </w:rPr>
+    </w:lvl>
+    <w:lvl w:ilvl="2" w:tplc="140A0005" w:tentative="1">
+      <w:start w:val="1"/>
+      <w:numFmt w:val="bullet"/>
+      <w:lvlText w:val=""/>
+      <w:lvlJc w:val="left"/>
+      <w:pPr>
+        <w:ind w:left="2160" w:hanging="360"/>
+      </w:pPr>
+      <w:rPr>
+        <w:rFonts w:ascii="Wingdings" w:hAnsi="Wingdings" w:hint="default"/>
+      </w:rPr>
+    </w:lvl>
+    <w:lvl w:ilvl="3" w:tplc="140A0001" w:tentative="1">
+      <w:start w:val="1"/>
+      <w:numFmt w:val="bullet"/>
+      <w:lvlText w:val=""/>
+      <w:lvlJc w:val="left"/>
+      <w:pPr>
+        <w:ind w:left="2880" w:hanging="360"/>
+      </w:pPr>
+      <w:rPr>
+        <w:rFonts w:ascii="Symbol" w:hAnsi="Symbol" w:hint="default"/>
+      </w:rPr>
+    </w:lvl>
+    <w:lvl w:ilvl="4" w:tplc="140A0003" w:tentative="1">
+      <w:start w:val="1"/>
+      <w:numFmt w:val="bullet"/>
+      <w:lvlText w:val="o"/>
+      <w:lvlJc w:val="left"/>
+      <w:pPr>
+        <w:ind w:left="3600" w:hanging="360"/>
+      </w:pPr>
+      <w:rPr>
+        <w:rFonts w:ascii="Courier New" w:hAnsi="Courier New" w:cs="Courier New" w:hint="default"/>
+      </w:rPr>
+    </w:lvl>
+    <w:lvl w:ilvl="5" w:tplc="140A0005" w:tentative="1">
+      <w:start w:val="1"/>
+      <w:numFmt w:val="bullet"/>
+      <w:lvlText w:val=""/>
+      <w:lvlJc w:val="left"/>
+      <w:pPr>
+        <w:ind w:left="4320" w:hanging="360"/>
+      </w:pPr>
+      <w:rPr>
+        <w:rFonts w:ascii="Wingdings" w:hAnsi="Wingdings" w:hint="default"/>
+      </w:rPr>
+    </w:lvl>
+    <w:lvl w:ilvl="6" w:tplc="140A0001" w:tentative="1">
+      <w:start w:val="1"/>
+      <w:numFmt w:val="bullet"/>
+      <w:lvlText w:val=""/>
+      <w:lvlJc w:val="left"/>
+      <w:pPr>
+        <w:ind w:left="5040" w:hanging="360"/>
+      </w:pPr>
+      <w:rPr>
+        <w:rFonts w:ascii="Symbol" w:hAnsi="Symbol" w:hint="default"/>
+      </w:rPr>
+    </w:lvl>
+    <w:lvl w:ilvl="7" w:tplc="140A0003" w:tentative="1">
+      <w:start w:val="1"/>
+      <w:numFmt w:val="bullet"/>
+      <w:lvlText w:val="o"/>
+      <w:lvlJc w:val="left"/>
+      <w:pPr>
+        <w:ind w:left="5760" w:hanging="360"/>
+      </w:pPr>
+      <w:rPr>
+        <w:rFonts w:ascii="Courier New" w:hAnsi="Courier New" w:cs="Courier New" w:hint="default"/>
+      </w:rPr>
+    </w:lvl>
+    <w:lvl w:ilvl="8" w:tplc="140A0005" w:tentative="1">
+      <w:start w:val="1"/>
+      <w:numFmt w:val="bullet"/>
+      <w:lvlText w:val=""/>
+      <w:lvlJc w:val="left"/>
+      <w:pPr>
+        <w:ind w:left="6480" w:hanging="360"/>
+      </w:pPr>
+      <w:rPr>
+        <w:rFonts w:ascii="Wingdings" w:hAnsi="Wingdings" w:hint="default"/>
       </w:rPr>
     </w:lvl>
   </w:abstractNum>
@@ -4390,6 +5199,9 @@
   </w:num>
   <w:num w:numId="20">
     <w:abstractNumId w:val="14"/>
+  </w:num>
+  <w:num w:numId="21">
+    <w:abstractNumId w:val="17"/>
   </w:num>
 </w:numbering>
 </file>
@@ -5528,7 +6340,7 @@
 </file>
 
 <file path=customXml/itemProps1.xml><?xml version="1.0" encoding="utf-8"?>
-<ds:datastoreItem xmlns:ds="http://schemas.openxmlformats.org/officeDocument/2006/customXml" ds:itemID="{5AA8B802-3378-484A-A717-DDA18785B97A}">
+<ds:datastoreItem xmlns:ds="http://schemas.openxmlformats.org/officeDocument/2006/customXml" ds:itemID="{D00399FA-6CFE-4200-B1D9-072327DC5421}">
   <ds:schemaRefs>
     <ds:schemaRef ds:uri="http://schemas.openxmlformats.org/officeDocument/2006/bibliography"/>
   </ds:schemaRefs>

</xml_diff>